<commit_message>
Added file from Openpuzzles 2017-06-26 22:03:41.198
</commit_message>
<xml_diff>
--- a/folder3/L2VPNs.docx
+++ b/folder3/L2VPNs.docx
@@ -27,632 +27,46 @@
     </w:p>
     <w:p>
       <w:pPr>
-        <w:pStyle w:val="Heading1"/>
         <w:rPr>
-          <w:rFonts w:ascii="Arial" w:hAnsi="Arial" w:cs="Arial"/>
-          <w:color w:val="222222"/>
-          <w:sz w:val="19"/>
-          <w:szCs w:val="19"/>
+          <w:b/>
           <w:shd w:val="clear" w:color="auto" w:fill="FFFFFF"/>
         </w:rPr>
       </w:pPr>
-      <w:r>
+    </w:p>
+    <w:p>
+      <w:pPr>
         <w:rPr>
-          <w:rFonts w:ascii="Arial" w:hAnsi="Arial" w:cs="Arial"/>
-          <w:color w:val="222222"/>
-          <w:sz w:val="19"/>
-          <w:szCs w:val="19"/>
+          <w:b/>
+          <w:shd w:val="clear" w:color="auto" w:fill="FFFFFF"/>
+        </w:rPr>
+      </w:pPr>
+      <w:r>
+        <w:rPr>
+          <w:b/>
           <w:shd w:val="clear" w:color="auto" w:fill="FFFFFF"/>
         </w:rPr>
         <w:t>From Wikipedia, the free encyclopedia</w:t>
       </w:r>
     </w:p>
-    <w:p/>
     <w:p>
-      <w:pPr>
-        <w:pStyle w:val="NormalWeb"/>
-        <w:shd w:val="clear" w:color="auto" w:fill="FFFFFF"/>
-        <w:spacing w:before="120" w:beforeAutospacing="0" w:after="120" w:afterAutospacing="0"/>
+      <w:r>
+        <w:t>A Layer 2 MPLS VPN is a term in computer networking. It is a method that Internet service providers use to segregate their network for their customers, to allow them to transmit data over an IP network. This is often sold as a service to businesses.</w:t>
+      </w:r>
+    </w:p>
+    <w:p>
+      <w:r>
+        <w:t>Layer 2 VPNs are a type of Virtual Private Network (VPN) that uses MPLS labels to transport data. The communication occurs between routers that are known as Provider Edge routers (PEs), as they sit on the edge of the provider's network, next to the customer's network.</w:t>
+      </w:r>
+    </w:p>
+    <w:p>
+      <w:pPr>
         <w:rPr>
-          <w:rFonts w:ascii="Arial" w:hAnsi="Arial" w:cs="Arial"/>
-          <w:color w:val="222222"/>
-          <w:sz w:val="16"/>
-          <w:szCs w:val="16"/>
-        </w:rPr>
-      </w:pPr>
-      <w:r>
-        <w:rPr>
-          <w:rFonts w:ascii="Arial" w:hAnsi="Arial" w:cs="Arial"/>
-          <w:color w:val="222222"/>
-          <w:sz w:val="16"/>
-          <w:szCs w:val="16"/>
-        </w:rPr>
-        <w:t>A</w:t>
-      </w:r>
-      <w:r>
-        <w:rPr>
-          <w:rStyle w:val="apple-converted-space"/>
-          <w:rFonts w:ascii="Arial" w:hAnsi="Arial" w:cs="Arial"/>
-          <w:color w:val="222222"/>
-          <w:sz w:val="16"/>
-          <w:szCs w:val="16"/>
-        </w:rPr>
-        <w:t> </w:t>
-      </w:r>
-      <w:r>
-        <w:rPr>
-          <w:rFonts w:ascii="Arial" w:hAnsi="Arial" w:cs="Arial"/>
           <w:b/>
           <w:bCs/>
-          <w:color w:val="222222"/>
-          <w:sz w:val="16"/>
-          <w:szCs w:val="16"/>
         </w:rPr>
-        <w:t>Layer 2 MPLS VPN</w:t>
-      </w:r>
-      <w:r>
-        <w:rPr>
-          <w:rStyle w:val="apple-converted-space"/>
-          <w:rFonts w:ascii="Arial" w:hAnsi="Arial" w:cs="Arial"/>
-          <w:color w:val="222222"/>
-          <w:sz w:val="16"/>
-          <w:szCs w:val="16"/>
-        </w:rPr>
-        <w:t> </w:t>
-      </w:r>
-      <w:r>
-        <w:rPr>
-          <w:rFonts w:ascii="Arial" w:hAnsi="Arial" w:cs="Arial"/>
-          <w:color w:val="222222"/>
-          <w:sz w:val="16"/>
-          <w:szCs w:val="16"/>
-        </w:rPr>
-        <w:t>is a term in</w:t>
-      </w:r>
-      <w:r>
-        <w:rPr>
-          <w:rStyle w:val="apple-converted-space"/>
-          <w:rFonts w:ascii="Arial" w:hAnsi="Arial" w:cs="Arial"/>
-          <w:color w:val="222222"/>
-          <w:sz w:val="16"/>
-          <w:szCs w:val="16"/>
-        </w:rPr>
-        <w:t> </w:t>
-      </w:r>
-      <w:hyperlink r:id="rId5" w:tooltip="Computer networking" w:history="1">
-        <w:r>
-          <w:rPr>
-            <w:rStyle w:val="Hyperlink"/>
-            <w:rFonts w:ascii="Arial" w:hAnsi="Arial" w:cs="Arial"/>
-            <w:color w:val="0B0080"/>
-            <w:sz w:val="16"/>
-            <w:szCs w:val="16"/>
-          </w:rPr>
-          <w:t>computer networking</w:t>
-        </w:r>
-      </w:hyperlink>
-      <w:r>
-        <w:rPr>
-          <w:rFonts w:ascii="Arial" w:hAnsi="Arial" w:cs="Arial"/>
-          <w:color w:val="222222"/>
-          <w:sz w:val="16"/>
-          <w:szCs w:val="16"/>
-        </w:rPr>
-        <w:t>. It is a method that</w:t>
-      </w:r>
-      <w:r>
-        <w:rPr>
-          <w:rStyle w:val="apple-converted-space"/>
-          <w:rFonts w:ascii="Arial" w:hAnsi="Arial" w:cs="Arial"/>
-          <w:color w:val="222222"/>
-          <w:sz w:val="16"/>
-          <w:szCs w:val="16"/>
-        </w:rPr>
-        <w:t> </w:t>
-      </w:r>
-      <w:hyperlink r:id="rId6" w:tooltip="Internet service providers" w:history="1">
-        <w:r>
-          <w:rPr>
-            <w:rStyle w:val="Hyperlink"/>
-            <w:rFonts w:ascii="Arial" w:hAnsi="Arial" w:cs="Arial"/>
-            <w:color w:val="0B0080"/>
-            <w:sz w:val="16"/>
-            <w:szCs w:val="16"/>
-          </w:rPr>
-          <w:t>Internet service providers</w:t>
-        </w:r>
-      </w:hyperlink>
-      <w:r>
-        <w:rPr>
-          <w:rStyle w:val="apple-converted-space"/>
-          <w:rFonts w:ascii="Arial" w:hAnsi="Arial" w:cs="Arial"/>
-          <w:color w:val="222222"/>
-          <w:sz w:val="16"/>
-          <w:szCs w:val="16"/>
-        </w:rPr>
-        <w:t> </w:t>
-      </w:r>
-      <w:r>
-        <w:rPr>
-          <w:rFonts w:ascii="Arial" w:hAnsi="Arial" w:cs="Arial"/>
-          <w:color w:val="222222"/>
-          <w:sz w:val="16"/>
-          <w:szCs w:val="16"/>
-        </w:rPr>
-        <w:t>use to segregate their network for their customers, to allow them to transmit data over an</w:t>
-      </w:r>
-      <w:r>
-        <w:rPr>
-          <w:rStyle w:val="apple-converted-space"/>
-          <w:rFonts w:ascii="Arial" w:hAnsi="Arial" w:cs="Arial"/>
-          <w:color w:val="222222"/>
-          <w:sz w:val="16"/>
-          <w:szCs w:val="16"/>
-        </w:rPr>
-        <w:t> </w:t>
-      </w:r>
-      <w:hyperlink r:id="rId7" w:tooltip="IP network" w:history="1">
-        <w:r>
-          <w:rPr>
-            <w:rStyle w:val="Hyperlink"/>
-            <w:rFonts w:ascii="Arial" w:hAnsi="Arial" w:cs="Arial"/>
-            <w:color w:val="0B0080"/>
-            <w:sz w:val="16"/>
-            <w:szCs w:val="16"/>
-          </w:rPr>
-          <w:t>IP network</w:t>
-        </w:r>
-      </w:hyperlink>
-      <w:r>
-        <w:rPr>
-          <w:rFonts w:ascii="Arial" w:hAnsi="Arial" w:cs="Arial"/>
-          <w:color w:val="222222"/>
-          <w:sz w:val="16"/>
-          <w:szCs w:val="16"/>
-        </w:rPr>
-        <w:t>. This is often sold as a service to businesses.</w:t>
-      </w:r>
-    </w:p>
-    <w:p>
-      <w:pPr>
-        <w:pStyle w:val="NormalWeb"/>
-        <w:shd w:val="clear" w:color="auto" w:fill="FFFFFF"/>
-        <w:spacing w:before="120" w:beforeAutospacing="0" w:after="120" w:afterAutospacing="0"/>
-        <w:rPr>
-          <w:rFonts w:ascii="Arial" w:hAnsi="Arial" w:cs="Arial"/>
-          <w:color w:val="222222"/>
-          <w:sz w:val="16"/>
-          <w:szCs w:val="16"/>
-        </w:rPr>
-      </w:pPr>
-      <w:r>
-        <w:rPr>
-          <w:rFonts w:ascii="Arial" w:hAnsi="Arial" w:cs="Arial"/>
-          <w:color w:val="222222"/>
-          <w:sz w:val="16"/>
-          <w:szCs w:val="16"/>
-        </w:rPr>
-        <w:t>Layer 2 VPNs are a type of</w:t>
-      </w:r>
-      <w:r>
-        <w:rPr>
-          <w:rStyle w:val="apple-converted-space"/>
-          <w:rFonts w:ascii="Arial" w:hAnsi="Arial" w:cs="Arial"/>
-          <w:color w:val="222222"/>
-          <w:sz w:val="16"/>
-          <w:szCs w:val="16"/>
-        </w:rPr>
-        <w:t> </w:t>
-      </w:r>
-      <w:hyperlink r:id="rId8" w:tooltip="Virtual Private Network" w:history="1">
-        <w:r>
-          <w:rPr>
-            <w:rStyle w:val="Hyperlink"/>
-            <w:rFonts w:ascii="Arial" w:hAnsi="Arial" w:cs="Arial"/>
-            <w:color w:val="0B0080"/>
-            <w:sz w:val="16"/>
-            <w:szCs w:val="16"/>
-          </w:rPr>
-          <w:t>Virtual Private Network</w:t>
-        </w:r>
-      </w:hyperlink>
-      <w:r>
-        <w:rPr>
-          <w:rStyle w:val="apple-converted-space"/>
-          <w:rFonts w:ascii="Arial" w:hAnsi="Arial" w:cs="Arial"/>
-          <w:color w:val="222222"/>
-          <w:sz w:val="16"/>
-          <w:szCs w:val="16"/>
-        </w:rPr>
-        <w:t> </w:t>
-      </w:r>
-      <w:r>
-        <w:rPr>
-          <w:rFonts w:ascii="Arial" w:hAnsi="Arial" w:cs="Arial"/>
-          <w:color w:val="222222"/>
-          <w:sz w:val="16"/>
-          <w:szCs w:val="16"/>
-        </w:rPr>
-        <w:t>(VPN) that uses</w:t>
-      </w:r>
-      <w:r>
-        <w:rPr>
-          <w:rStyle w:val="apple-converted-space"/>
-          <w:rFonts w:ascii="Arial" w:hAnsi="Arial" w:cs="Arial"/>
-          <w:color w:val="222222"/>
-          <w:sz w:val="16"/>
-          <w:szCs w:val="16"/>
-        </w:rPr>
-        <w:t> </w:t>
-      </w:r>
-      <w:hyperlink r:id="rId9" w:tooltip="Multiprotocol Label Switching" w:history="1">
-        <w:r>
-          <w:rPr>
-            <w:rStyle w:val="Hyperlink"/>
-            <w:rFonts w:ascii="Arial" w:hAnsi="Arial" w:cs="Arial"/>
-            <w:color w:val="0B0080"/>
-            <w:sz w:val="16"/>
-            <w:szCs w:val="16"/>
-          </w:rPr>
-          <w:t>MPLS</w:t>
-        </w:r>
-      </w:hyperlink>
-      <w:r>
-        <w:rPr>
-          <w:rStyle w:val="apple-converted-space"/>
-          <w:rFonts w:ascii="Arial" w:hAnsi="Arial" w:cs="Arial"/>
-          <w:color w:val="222222"/>
-          <w:sz w:val="16"/>
-          <w:szCs w:val="16"/>
-        </w:rPr>
-        <w:t> </w:t>
-      </w:r>
-      <w:r>
-        <w:rPr>
-          <w:rFonts w:ascii="Arial" w:hAnsi="Arial" w:cs="Arial"/>
-          <w:color w:val="222222"/>
-          <w:sz w:val="16"/>
-          <w:szCs w:val="16"/>
-        </w:rPr>
-        <w:t>labels to transport data. The communication occurs between</w:t>
-      </w:r>
-      <w:r>
-        <w:rPr>
-          <w:rStyle w:val="apple-converted-space"/>
-          <w:rFonts w:ascii="Arial" w:hAnsi="Arial" w:cs="Arial"/>
-          <w:color w:val="222222"/>
-          <w:sz w:val="16"/>
-          <w:szCs w:val="16"/>
-        </w:rPr>
-        <w:t> </w:t>
-      </w:r>
-      <w:hyperlink r:id="rId10" w:tooltip="Router (computing)" w:history="1">
-        <w:r>
-          <w:rPr>
-            <w:rStyle w:val="Hyperlink"/>
-            <w:rFonts w:ascii="Arial" w:hAnsi="Arial" w:cs="Arial"/>
-            <w:color w:val="0B0080"/>
-            <w:sz w:val="16"/>
-            <w:szCs w:val="16"/>
-          </w:rPr>
-          <w:t>routers</w:t>
-        </w:r>
-      </w:hyperlink>
-      <w:r>
-        <w:rPr>
-          <w:rStyle w:val="apple-converted-space"/>
-          <w:rFonts w:ascii="Arial" w:hAnsi="Arial" w:cs="Arial"/>
-          <w:color w:val="222222"/>
-          <w:sz w:val="16"/>
-          <w:szCs w:val="16"/>
-        </w:rPr>
-        <w:t> </w:t>
-      </w:r>
-      <w:r>
-        <w:rPr>
-          <w:rFonts w:ascii="Arial" w:hAnsi="Arial" w:cs="Arial"/>
-          <w:color w:val="222222"/>
-          <w:sz w:val="16"/>
-          <w:szCs w:val="16"/>
-        </w:rPr>
-        <w:t>that are known as</w:t>
-      </w:r>
-      <w:r>
-        <w:rPr>
-          <w:rStyle w:val="apple-converted-space"/>
-          <w:rFonts w:ascii="Arial" w:hAnsi="Arial" w:cs="Arial"/>
-          <w:color w:val="222222"/>
-          <w:sz w:val="16"/>
-          <w:szCs w:val="16"/>
-        </w:rPr>
-        <w:t> </w:t>
-      </w:r>
-      <w:r>
-        <w:rPr>
-          <w:rFonts w:ascii="Arial" w:hAnsi="Arial" w:cs="Arial"/>
-          <w:i/>
-          <w:iCs/>
-          <w:color w:val="222222"/>
-          <w:sz w:val="16"/>
-          <w:szCs w:val="16"/>
-        </w:rPr>
-        <w:t>Provider Edge</w:t>
-      </w:r>
-      <w:r>
-        <w:rPr>
-          <w:rStyle w:val="apple-converted-space"/>
-          <w:rFonts w:ascii="Arial" w:hAnsi="Arial" w:cs="Arial"/>
-          <w:color w:val="222222"/>
-          <w:sz w:val="16"/>
-          <w:szCs w:val="16"/>
-        </w:rPr>
-        <w:t> </w:t>
-      </w:r>
-      <w:r>
-        <w:rPr>
-          <w:rFonts w:ascii="Arial" w:hAnsi="Arial" w:cs="Arial"/>
-          <w:color w:val="222222"/>
-          <w:sz w:val="16"/>
-          <w:szCs w:val="16"/>
-        </w:rPr>
-        <w:t>routers (PEs), as they sit on the edge of the provider's network, next to the customer's network.</w:t>
-      </w:r>
-    </w:p>
-    <w:p>
-      <w:pPr>
-        <w:pStyle w:val="NormalWeb"/>
-        <w:shd w:val="clear" w:color="auto" w:fill="FFFFFF"/>
-        <w:spacing w:before="120" w:beforeAutospacing="0" w:after="120" w:afterAutospacing="0"/>
-        <w:rPr>
-          <w:rFonts w:ascii="Arial" w:hAnsi="Arial" w:cs="Arial"/>
-          <w:color w:val="222222"/>
-          <w:sz w:val="15"/>
-          <w:szCs w:val="15"/>
-        </w:rPr>
-      </w:pPr>
-      <w:r>
-        <w:rPr>
-          <w:rFonts w:ascii="Arial" w:hAnsi="Arial" w:cs="Arial"/>
-          <w:color w:val="222222"/>
-          <w:sz w:val="16"/>
-          <w:szCs w:val="16"/>
-        </w:rPr>
-        <w:t>Internet providers who have an existing</w:t>
-      </w:r>
-      <w:r>
-        <w:rPr>
-          <w:rStyle w:val="apple-converted-space"/>
-          <w:rFonts w:ascii="Arial" w:hAnsi="Arial" w:cs="Arial"/>
-          <w:color w:val="222222"/>
-          <w:sz w:val="16"/>
-          <w:szCs w:val="16"/>
-        </w:rPr>
-        <w:t> </w:t>
-      </w:r>
-      <w:hyperlink r:id="rId11" w:tooltip="Layer 2" w:history="1">
-        <w:r>
-          <w:rPr>
-            <w:rStyle w:val="Hyperlink"/>
-            <w:rFonts w:ascii="Arial" w:hAnsi="Arial" w:cs="Arial"/>
-            <w:color w:val="0B0080"/>
-            <w:sz w:val="16"/>
-            <w:szCs w:val="16"/>
-          </w:rPr>
-          <w:t>Layer 2</w:t>
-        </w:r>
-      </w:hyperlink>
-      <w:r>
-        <w:rPr>
-          <w:rStyle w:val="apple-converted-space"/>
-          <w:rFonts w:ascii="Arial" w:hAnsi="Arial" w:cs="Arial"/>
-          <w:color w:val="222222"/>
-          <w:sz w:val="16"/>
-          <w:szCs w:val="16"/>
-        </w:rPr>
-        <w:t> </w:t>
-      </w:r>
-      <w:r>
-        <w:rPr>
-          <w:rFonts w:ascii="Arial" w:hAnsi="Arial" w:cs="Arial"/>
-          <w:color w:val="222222"/>
-          <w:sz w:val="16"/>
-          <w:szCs w:val="16"/>
-        </w:rPr>
-        <w:t>network (such as</w:t>
-      </w:r>
-      <w:r>
-        <w:rPr>
-          <w:rStyle w:val="apple-converted-space"/>
-          <w:rFonts w:ascii="Arial" w:hAnsi="Arial" w:cs="Arial"/>
-          <w:color w:val="222222"/>
-          <w:sz w:val="16"/>
-          <w:szCs w:val="16"/>
-        </w:rPr>
-        <w:t> </w:t>
-      </w:r>
-      <w:hyperlink r:id="rId12" w:tooltip="Asynchronous Transfer Mode" w:history="1">
-        <w:r>
-          <w:rPr>
-            <w:rStyle w:val="Hyperlink"/>
-            <w:rFonts w:ascii="Arial" w:hAnsi="Arial" w:cs="Arial"/>
-            <w:color w:val="0B0080"/>
-            <w:sz w:val="16"/>
-            <w:szCs w:val="16"/>
-          </w:rPr>
-          <w:t>ATM</w:t>
-        </w:r>
-      </w:hyperlink>
-      <w:r>
-        <w:rPr>
-          <w:rStyle w:val="apple-converted-space"/>
-          <w:rFonts w:ascii="Arial" w:hAnsi="Arial" w:cs="Arial"/>
-          <w:color w:val="222222"/>
-          <w:sz w:val="16"/>
-          <w:szCs w:val="16"/>
-        </w:rPr>
-        <w:t> </w:t>
-      </w:r>
-      <w:r>
-        <w:rPr>
-          <w:rFonts w:ascii="Arial" w:hAnsi="Arial" w:cs="Arial"/>
-          <w:color w:val="222222"/>
-          <w:sz w:val="16"/>
-          <w:szCs w:val="16"/>
-        </w:rPr>
-        <w:t>or</w:t>
-      </w:r>
-      <w:r>
-        <w:rPr>
-          <w:rStyle w:val="apple-converted-space"/>
-          <w:rFonts w:ascii="Arial" w:hAnsi="Arial" w:cs="Arial"/>
-          <w:color w:val="222222"/>
-          <w:sz w:val="16"/>
-          <w:szCs w:val="16"/>
-        </w:rPr>
-        <w:t> </w:t>
-      </w:r>
-      <w:hyperlink r:id="rId13" w:tooltip="Frame Relay" w:history="1">
-        <w:r>
-          <w:rPr>
-            <w:rStyle w:val="Hyperlink"/>
-            <w:rFonts w:ascii="Arial" w:hAnsi="Arial" w:cs="Arial"/>
-            <w:color w:val="0B0080"/>
-            <w:sz w:val="16"/>
-            <w:szCs w:val="16"/>
-          </w:rPr>
-          <w:t>Frame Relay</w:t>
-        </w:r>
-      </w:hyperlink>
-      <w:r>
-        <w:rPr>
-          <w:rFonts w:ascii="Arial" w:hAnsi="Arial" w:cs="Arial"/>
-          <w:color w:val="222222"/>
-          <w:sz w:val="16"/>
-          <w:szCs w:val="16"/>
-        </w:rPr>
-        <w:t>) may choose to use these VPNs instead of the other common MPLS VPN,</w:t>
-      </w:r>
-      <w:r>
-        <w:rPr>
-          <w:rStyle w:val="apple-converted-space"/>
-          <w:rFonts w:ascii="Arial" w:hAnsi="Arial" w:cs="Arial"/>
-          <w:color w:val="222222"/>
-          <w:sz w:val="16"/>
-          <w:szCs w:val="16"/>
-        </w:rPr>
-        <w:t> </w:t>
-      </w:r>
-      <w:hyperlink r:id="rId14" w:tooltip="Network Layer" w:history="1">
-        <w:r>
-          <w:rPr>
-            <w:rStyle w:val="Hyperlink"/>
-            <w:rFonts w:ascii="Arial" w:hAnsi="Arial" w:cs="Arial"/>
-            <w:color w:val="0B0080"/>
-            <w:sz w:val="16"/>
-            <w:szCs w:val="16"/>
-          </w:rPr>
-          <w:t>Layer 3</w:t>
-        </w:r>
-      </w:hyperlink>
-      <w:r>
-        <w:rPr>
-          <w:rFonts w:ascii="Arial" w:hAnsi="Arial" w:cs="Arial"/>
-          <w:color w:val="222222"/>
-          <w:sz w:val="16"/>
-          <w:szCs w:val="16"/>
-        </w:rPr>
-        <w:t>. There is no one</w:t>
-      </w:r>
-      <w:r>
-        <w:rPr>
-          <w:rStyle w:val="apple-converted-space"/>
-          <w:rFonts w:ascii="Arial" w:hAnsi="Arial" w:cs="Arial"/>
-          <w:color w:val="222222"/>
-          <w:sz w:val="16"/>
-          <w:szCs w:val="16"/>
-        </w:rPr>
-        <w:t> </w:t>
-      </w:r>
-      <w:hyperlink r:id="rId15" w:tooltip="IETF" w:history="1">
-        <w:r>
-          <w:rPr>
-            <w:rStyle w:val="Hyperlink"/>
-            <w:rFonts w:ascii="Arial" w:hAnsi="Arial" w:cs="Arial"/>
-            <w:color w:val="0B0080"/>
-            <w:sz w:val="16"/>
-            <w:szCs w:val="16"/>
-          </w:rPr>
-          <w:t>IETF</w:t>
-        </w:r>
-      </w:hyperlink>
-      <w:r>
-        <w:rPr>
-          <w:rStyle w:val="apple-converted-space"/>
-          <w:rFonts w:ascii="Arial" w:hAnsi="Arial" w:cs="Arial"/>
-          <w:color w:val="222222"/>
-          <w:sz w:val="16"/>
-          <w:szCs w:val="16"/>
-        </w:rPr>
-        <w:t> </w:t>
-      </w:r>
-      <w:r>
-        <w:rPr>
-          <w:rFonts w:ascii="Arial" w:hAnsi="Arial" w:cs="Arial"/>
-          <w:color w:val="222222"/>
-          <w:sz w:val="16"/>
-          <w:szCs w:val="16"/>
-        </w:rPr>
-        <w:t>standard for Layer 2 MPLS VPNs. Instead, two methodologies may be used. Both methods use a standard MPLS header to</w:t>
-      </w:r>
-      <w:r>
-        <w:rPr>
-          <w:rStyle w:val="apple-converted-space"/>
-          <w:rFonts w:ascii="Arial" w:hAnsi="Arial" w:cs="Arial"/>
-          <w:color w:val="222222"/>
-          <w:sz w:val="16"/>
-          <w:szCs w:val="16"/>
-        </w:rPr>
-        <w:t> </w:t>
-      </w:r>
-      <w:hyperlink r:id="rId16" w:tooltip="Encapsulation (networking)" w:history="1">
-        <w:r>
-          <w:rPr>
-            <w:rStyle w:val="Hyperlink"/>
-            <w:rFonts w:ascii="Arial" w:hAnsi="Arial" w:cs="Arial"/>
-            <w:color w:val="0B0080"/>
-            <w:sz w:val="16"/>
-            <w:szCs w:val="16"/>
-          </w:rPr>
-          <w:t>encapsulate</w:t>
-        </w:r>
-      </w:hyperlink>
-      <w:r>
-        <w:rPr>
-          <w:rStyle w:val="apple-converted-space"/>
-          <w:rFonts w:ascii="Arial" w:hAnsi="Arial" w:cs="Arial"/>
-          <w:color w:val="222222"/>
-          <w:sz w:val="16"/>
-          <w:szCs w:val="16"/>
-        </w:rPr>
-        <w:t> </w:t>
-      </w:r>
-      <w:r>
-        <w:rPr>
-          <w:rFonts w:ascii="Arial" w:hAnsi="Arial" w:cs="Arial"/>
-          <w:color w:val="222222"/>
-          <w:sz w:val="16"/>
-          <w:szCs w:val="16"/>
-        </w:rPr>
-        <w:t>data. However, they differ in their signaling protocols.</w:t>
-      </w:r>
-      <w:r>
-        <w:rPr>
-          <w:rFonts w:ascii="Arial" w:hAnsi="Arial" w:cs="Arial"/>
-          <w:color w:val="222222"/>
-          <w:sz w:val="15"/>
-          <w:szCs w:val="15"/>
-        </w:rPr>
-        <w:t xml:space="preserve"> </w:t>
+      </w:pPr>
+      <w:r>
+        <w:t>Internet providers who have an existing Layer 2 network (such as ATM or Frame Relay) may choose to use these VPNs instead of the other common MPLS VPN, Layer 3. There is no one IETF standard for Layer 2 MPLS VPNs. Instead, two methodologies may be used. Both methods use a standard MPLS header to encapsulate data. However, they differ in their signaling protocols.</w:t>
       </w:r>
     </w:p>
     <w:p>
@@ -662,6 +76,9 @@
           <w:szCs w:val="15"/>
         </w:rPr>
       </w:pPr>
+      <w:r>
+        <w:t xml:space="preserve"> </w:t>
+      </w:r>
       <w:r>
         <w:rPr>
           <w:rStyle w:val="mw-headline"/>
@@ -681,201 +98,41 @@
         <w:t>BGP-based</w:t>
       </w:r>
     </w:p>
+    <w:p/>
     <w:p>
       <w:pPr>
-        <w:pStyle w:val="NormalWeb"/>
-        <w:shd w:val="clear" w:color="auto" w:fill="FFFFFF"/>
-        <w:spacing w:before="120" w:beforeAutospacing="0" w:after="120" w:afterAutospacing="0"/>
         <w:rPr>
-          <w:rFonts w:ascii="Arial" w:hAnsi="Arial" w:cs="Arial"/>
-          <w:color w:val="222222"/>
-          <w:sz w:val="16"/>
-          <w:szCs w:val="16"/>
+          <w:b/>
+          <w:bCs/>
         </w:rPr>
       </w:pPr>
       <w:r>
-        <w:rPr>
-          <w:rFonts w:ascii="Arial" w:hAnsi="Arial" w:cs="Arial"/>
-          <w:color w:val="222222"/>
-          <w:sz w:val="16"/>
-          <w:szCs w:val="16"/>
-        </w:rPr>
-        <w:t>The BGP-based type is based on a draft specification by</w:t>
-      </w:r>
-      <w:r>
-        <w:rPr>
-          <w:rStyle w:val="apple-converted-space"/>
-          <w:rFonts w:ascii="Arial" w:hAnsi="Arial" w:cs="Arial"/>
-          <w:color w:val="222222"/>
-          <w:sz w:val="16"/>
-          <w:szCs w:val="16"/>
-        </w:rPr>
-        <w:t> </w:t>
+        <w:t xml:space="preserve">The BGP-based type is based on a draft specification by </w:t>
       </w:r>
       <w:proofErr w:type="spellStart"/>
       <w:r>
-        <w:rPr>
-          <w:rFonts w:ascii="Arial" w:hAnsi="Arial" w:cs="Arial"/>
-          <w:color w:val="222222"/>
-          <w:sz w:val="16"/>
-          <w:szCs w:val="16"/>
-        </w:rPr>
-        <w:fldChar w:fldCharType="begin"/>
-      </w:r>
-      <w:r>
-        <w:rPr>
-          <w:rFonts w:ascii="Arial" w:hAnsi="Arial" w:cs="Arial"/>
-          <w:color w:val="222222"/>
-          <w:sz w:val="16"/>
-          <w:szCs w:val="16"/>
-        </w:rPr>
-        <w:instrText xml:space="preserve"> HYPERLINK "https://en.wikipedia.org/w/index.php?title=Kireeti_Kompella&amp;action=edit&amp;redlink=1" \o "Kireeti Kompella (page does not exist)" </w:instrText>
-      </w:r>
-      <w:r>
-        <w:rPr>
-          <w:rFonts w:ascii="Arial" w:hAnsi="Arial" w:cs="Arial"/>
-          <w:color w:val="222222"/>
-          <w:sz w:val="16"/>
-          <w:szCs w:val="16"/>
-        </w:rPr>
-        <w:fldChar w:fldCharType="separate"/>
-      </w:r>
-      <w:r>
-        <w:rPr>
-          <w:rStyle w:val="Hyperlink"/>
-          <w:rFonts w:ascii="Arial" w:hAnsi="Arial" w:cs="Arial"/>
-          <w:color w:val="A55858"/>
-          <w:sz w:val="16"/>
-          <w:szCs w:val="16"/>
-        </w:rPr>
         <w:t>Kireeti</w:t>
       </w:r>
       <w:proofErr w:type="spellEnd"/>
       <w:r>
-        <w:rPr>
-          <w:rStyle w:val="Hyperlink"/>
-          <w:rFonts w:ascii="Arial" w:hAnsi="Arial" w:cs="Arial"/>
-          <w:color w:val="A55858"/>
-          <w:sz w:val="16"/>
-          <w:szCs w:val="16"/>
-        </w:rPr>
         <w:t xml:space="preserve"> </w:t>
       </w:r>
       <w:proofErr w:type="spellStart"/>
       <w:r>
-        <w:rPr>
-          <w:rStyle w:val="Hyperlink"/>
-          <w:rFonts w:ascii="Arial" w:hAnsi="Arial" w:cs="Arial"/>
-          <w:color w:val="A55858"/>
-          <w:sz w:val="16"/>
-          <w:szCs w:val="16"/>
-        </w:rPr>
         <w:t>Kompella</w:t>
       </w:r>
       <w:proofErr w:type="spellEnd"/>
       <w:r>
-        <w:rPr>
-          <w:rFonts w:ascii="Arial" w:hAnsi="Arial" w:cs="Arial"/>
-          <w:color w:val="222222"/>
-          <w:sz w:val="16"/>
-          <w:szCs w:val="16"/>
-        </w:rPr>
-        <w:fldChar w:fldCharType="end"/>
-      </w:r>
-      <w:r>
-        <w:rPr>
-          <w:rFonts w:ascii="Arial" w:hAnsi="Arial" w:cs="Arial"/>
-          <w:color w:val="222222"/>
-          <w:sz w:val="16"/>
-          <w:szCs w:val="16"/>
-        </w:rPr>
-        <w:t>, from</w:t>
-      </w:r>
-      <w:r>
-        <w:rPr>
-          <w:rStyle w:val="apple-converted-space"/>
-          <w:rFonts w:ascii="Arial" w:hAnsi="Arial" w:cs="Arial"/>
-          <w:color w:val="222222"/>
-          <w:sz w:val="16"/>
-          <w:szCs w:val="16"/>
-        </w:rPr>
-        <w:t> </w:t>
-      </w:r>
-      <w:hyperlink r:id="rId17" w:tooltip="Juniper Networks" w:history="1">
-        <w:r>
-          <w:rPr>
-            <w:rStyle w:val="Hyperlink"/>
-            <w:rFonts w:ascii="Arial" w:hAnsi="Arial" w:cs="Arial"/>
-            <w:color w:val="0B0080"/>
-            <w:sz w:val="16"/>
-            <w:szCs w:val="16"/>
-          </w:rPr>
-          <w:t>Juniper Networks</w:t>
-        </w:r>
-      </w:hyperlink>
-      <w:r>
-        <w:rPr>
-          <w:rFonts w:ascii="Arial" w:hAnsi="Arial" w:cs="Arial"/>
-          <w:color w:val="222222"/>
-          <w:sz w:val="16"/>
-          <w:szCs w:val="16"/>
-        </w:rPr>
-        <w:t>. It uses the</w:t>
-      </w:r>
-      <w:r>
-        <w:rPr>
-          <w:rStyle w:val="apple-converted-space"/>
-          <w:rFonts w:ascii="Arial" w:hAnsi="Arial" w:cs="Arial"/>
-          <w:color w:val="222222"/>
-          <w:sz w:val="16"/>
-          <w:szCs w:val="16"/>
-        </w:rPr>
-        <w:t> </w:t>
-      </w:r>
-      <w:hyperlink r:id="rId18" w:tooltip="Border Gateway Protocol" w:history="1">
-        <w:r>
-          <w:rPr>
-            <w:rStyle w:val="Hyperlink"/>
-            <w:rFonts w:ascii="Arial" w:hAnsi="Arial" w:cs="Arial"/>
-            <w:color w:val="0B0080"/>
-            <w:sz w:val="16"/>
-            <w:szCs w:val="16"/>
-          </w:rPr>
-          <w:t>Border Gateway Protocol</w:t>
-        </w:r>
-      </w:hyperlink>
-      <w:r>
-        <w:rPr>
-          <w:rStyle w:val="apple-converted-space"/>
-          <w:rFonts w:ascii="Arial" w:hAnsi="Arial" w:cs="Arial"/>
-          <w:color w:val="222222"/>
-          <w:sz w:val="16"/>
-          <w:szCs w:val="16"/>
-        </w:rPr>
-        <w:t> </w:t>
-      </w:r>
-      <w:r>
-        <w:rPr>
-          <w:rFonts w:ascii="Arial" w:hAnsi="Arial" w:cs="Arial"/>
-          <w:color w:val="222222"/>
-          <w:sz w:val="16"/>
-          <w:szCs w:val="16"/>
-        </w:rPr>
-        <w:t>(BGP) as the mechanism for PE routers to communicate with each other about their customer connections. Each router connects to a central cloud, using BGP. This means that when new customers are added (usually to new routers), the existing routers will communicate with each other, via BGP, and automatically add the new customers to the service.</w:t>
-      </w:r>
-      <w:hyperlink r:id="rId19" w:anchor="cite_note-1" w:history="1">
-        <w:r>
-          <w:rPr>
-            <w:rStyle w:val="Hyperlink"/>
-            <w:rFonts w:ascii="Arial" w:hAnsi="Arial" w:cs="Arial"/>
-            <w:color w:val="0B0080"/>
-            <w:sz w:val="13"/>
-            <w:szCs w:val="13"/>
-            <w:vertAlign w:val="superscript"/>
-          </w:rPr>
-          <w:t>[1]</w:t>
-        </w:r>
-      </w:hyperlink>
+        <w:t>, from Juniper Networks. It uses the Border Gateway Protocol (BGP) as the mechanism for PE routers to communicate with each other about their customer connections. Each router connects to a central cloud, using BGP. This means that when new customers are added (usually to new routers), the existing routers will communicate with each other, via BGP, and automatically add the new customers to the service</w:t>
+      </w:r>
+      <w:proofErr w:type="gramStart"/>
+      <w:r>
+        <w:t>.[</w:t>
+      </w:r>
+      <w:proofErr w:type="gramEnd"/>
+      <w:r>
+        <w:t>1]</w:t>
+      </w:r>
     </w:p>
     <w:p>
       <w:pPr>
@@ -894,957 +151,220 @@
     </w:p>
     <w:p>
       <w:pPr>
-        <w:pStyle w:val="NormalWeb"/>
-        <w:shd w:val="clear" w:color="auto" w:fill="FFFFFF"/>
-        <w:spacing w:before="120" w:beforeAutospacing="0" w:after="120" w:afterAutospacing="0"/>
         <w:rPr>
-          <w:rFonts w:ascii="Arial" w:hAnsi="Arial" w:cs="Arial"/>
-          <w:color w:val="222222"/>
-          <w:sz w:val="16"/>
-          <w:szCs w:val="16"/>
+          <w:b/>
+          <w:bCs/>
         </w:rPr>
       </w:pPr>
       <w:r>
-        <w:rPr>
-          <w:rFonts w:ascii="Arial" w:hAnsi="Arial" w:cs="Arial"/>
-          <w:color w:val="222222"/>
-          <w:sz w:val="16"/>
-          <w:szCs w:val="16"/>
-        </w:rPr>
         <w:t xml:space="preserve">The second type is based on a draft specification by </w:t>
       </w:r>
       <w:proofErr w:type="spellStart"/>
       <w:r>
-        <w:rPr>
-          <w:rFonts w:ascii="Arial" w:hAnsi="Arial" w:cs="Arial"/>
-          <w:color w:val="222222"/>
-          <w:sz w:val="16"/>
-          <w:szCs w:val="16"/>
-        </w:rPr>
         <w:t>Chandan</w:t>
       </w:r>
       <w:proofErr w:type="spellEnd"/>
       <w:r>
-        <w:rPr>
-          <w:rFonts w:ascii="Arial" w:hAnsi="Arial" w:cs="Arial"/>
-          <w:color w:val="222222"/>
-          <w:sz w:val="16"/>
-          <w:szCs w:val="16"/>
-        </w:rPr>
         <w:t xml:space="preserve"> </w:t>
       </w:r>
       <w:proofErr w:type="spellStart"/>
       <w:r>
-        <w:rPr>
-          <w:rFonts w:ascii="Arial" w:hAnsi="Arial" w:cs="Arial"/>
-          <w:color w:val="222222"/>
-          <w:sz w:val="16"/>
-          <w:szCs w:val="16"/>
-        </w:rPr>
         <w:t>Mishra</w:t>
       </w:r>
       <w:proofErr w:type="spellEnd"/>
       <w:r>
-        <w:rPr>
-          <w:rFonts w:ascii="Arial" w:hAnsi="Arial" w:cs="Arial"/>
-          <w:color w:val="222222"/>
-          <w:sz w:val="16"/>
-          <w:szCs w:val="16"/>
-        </w:rPr>
-        <w:t xml:space="preserve"> from</w:t>
-      </w:r>
-      <w:r>
-        <w:rPr>
-          <w:rStyle w:val="apple-converted-space"/>
-          <w:rFonts w:ascii="Arial" w:hAnsi="Arial" w:cs="Arial"/>
-          <w:color w:val="222222"/>
-          <w:sz w:val="16"/>
-          <w:szCs w:val="16"/>
-        </w:rPr>
-        <w:t> </w:t>
-      </w:r>
-      <w:hyperlink r:id="rId20" w:tooltip="Cisco Systems" w:history="1">
-        <w:r>
-          <w:rPr>
-            <w:rStyle w:val="Hyperlink"/>
-            <w:rFonts w:ascii="Arial" w:hAnsi="Arial" w:cs="Arial"/>
-            <w:color w:val="0B0080"/>
-            <w:sz w:val="16"/>
-            <w:szCs w:val="16"/>
-          </w:rPr>
-          <w:t>Cisco Systems</w:t>
-        </w:r>
-      </w:hyperlink>
-      <w:r>
-        <w:rPr>
-          <w:rFonts w:ascii="Arial" w:hAnsi="Arial" w:cs="Arial"/>
-          <w:color w:val="222222"/>
-          <w:sz w:val="16"/>
-          <w:szCs w:val="16"/>
-        </w:rPr>
-        <w:t>. This method is also known as a</w:t>
-      </w:r>
-      <w:r>
-        <w:rPr>
-          <w:rStyle w:val="apple-converted-space"/>
-          <w:rFonts w:ascii="Arial" w:hAnsi="Arial" w:cs="Arial"/>
-          <w:color w:val="222222"/>
-          <w:sz w:val="16"/>
-          <w:szCs w:val="16"/>
-        </w:rPr>
-        <w:t> </w:t>
-      </w:r>
-      <w:r>
-        <w:rPr>
-          <w:rFonts w:ascii="Arial" w:hAnsi="Arial" w:cs="Arial"/>
-          <w:i/>
-          <w:iCs/>
-          <w:color w:val="222222"/>
-          <w:sz w:val="16"/>
-          <w:szCs w:val="16"/>
-        </w:rPr>
-        <w:t>Layer 2 circuit</w:t>
-      </w:r>
-      <w:r>
-        <w:rPr>
-          <w:rFonts w:ascii="Arial" w:hAnsi="Arial" w:cs="Arial"/>
-          <w:color w:val="222222"/>
-          <w:sz w:val="16"/>
-          <w:szCs w:val="16"/>
-        </w:rPr>
-        <w:t>. It uses the</w:t>
-      </w:r>
-      <w:r>
-        <w:rPr>
-          <w:rStyle w:val="apple-converted-space"/>
-          <w:rFonts w:ascii="Arial" w:hAnsi="Arial" w:cs="Arial"/>
-          <w:color w:val="222222"/>
-          <w:sz w:val="16"/>
-          <w:szCs w:val="16"/>
-        </w:rPr>
-        <w:t> </w:t>
-      </w:r>
-      <w:hyperlink r:id="rId21" w:tooltip="Label Distribution Protocol" w:history="1">
-        <w:r>
-          <w:rPr>
-            <w:rStyle w:val="Hyperlink"/>
-            <w:rFonts w:ascii="Arial" w:hAnsi="Arial" w:cs="Arial"/>
-            <w:color w:val="0B0080"/>
-            <w:sz w:val="16"/>
-            <w:szCs w:val="16"/>
-          </w:rPr>
-          <w:t>Label Distribution Protocol</w:t>
-        </w:r>
-      </w:hyperlink>
-      <w:r>
-        <w:rPr>
-          <w:rStyle w:val="apple-converted-space"/>
-          <w:rFonts w:ascii="Arial" w:hAnsi="Arial" w:cs="Arial"/>
-          <w:color w:val="222222"/>
-          <w:sz w:val="16"/>
-          <w:szCs w:val="16"/>
-        </w:rPr>
-        <w:t> </w:t>
-      </w:r>
-      <w:r>
-        <w:rPr>
-          <w:rFonts w:ascii="Arial" w:hAnsi="Arial" w:cs="Arial"/>
-          <w:color w:val="222222"/>
-          <w:sz w:val="16"/>
-          <w:szCs w:val="16"/>
-        </w:rPr>
-        <w:t>(LDP) to communicate between PE routers. In this case, every LDP-speaking router will exchange FECs (forwarding equivalence classes) and establish</w:t>
-      </w:r>
-      <w:r>
-        <w:rPr>
-          <w:rStyle w:val="apple-converted-space"/>
-          <w:rFonts w:ascii="Arial" w:hAnsi="Arial" w:cs="Arial"/>
-          <w:color w:val="222222"/>
-          <w:sz w:val="16"/>
-          <w:szCs w:val="16"/>
-        </w:rPr>
-        <w:t> </w:t>
-      </w:r>
-      <w:hyperlink r:id="rId22" w:tooltip="Label-switched path" w:history="1">
-        <w:r>
-          <w:rPr>
-            <w:rStyle w:val="Hyperlink"/>
-            <w:rFonts w:ascii="Arial" w:hAnsi="Arial" w:cs="Arial"/>
-            <w:color w:val="0B0080"/>
-            <w:sz w:val="16"/>
-            <w:szCs w:val="16"/>
-          </w:rPr>
-          <w:t>LSPs</w:t>
-        </w:r>
-      </w:hyperlink>
-      <w:r>
-        <w:rPr>
-          <w:rStyle w:val="apple-converted-space"/>
-          <w:rFonts w:ascii="Arial" w:hAnsi="Arial" w:cs="Arial"/>
-          <w:color w:val="222222"/>
-          <w:sz w:val="16"/>
-          <w:szCs w:val="16"/>
-        </w:rPr>
-        <w:t> </w:t>
-      </w:r>
-      <w:r>
-        <w:rPr>
-          <w:rFonts w:ascii="Arial" w:hAnsi="Arial" w:cs="Arial"/>
-          <w:color w:val="222222"/>
-          <w:sz w:val="16"/>
-          <w:szCs w:val="16"/>
-        </w:rPr>
-        <w:t xml:space="preserve">with every other LDP-speaking router on the network (or just the other PE router, in the case when LDP is </w:t>
+        <w:t xml:space="preserve"> from Cisco Systems. This method is also known as a Layer 2 circuit. It uses the Label Distribution Protocol (LDP) to communicate between PE routers. In this case, every LDP-speaking router will exchange FECs (forwarding equivalence classes) and establish LSPs with every other LDP-speaking router on the network (or just the other PE router, in the case when LDP is </w:t>
       </w:r>
       <w:proofErr w:type="spellStart"/>
       <w:r>
-        <w:rPr>
-          <w:rFonts w:ascii="Arial" w:hAnsi="Arial" w:cs="Arial"/>
-          <w:color w:val="222222"/>
-          <w:sz w:val="16"/>
-          <w:szCs w:val="16"/>
-        </w:rPr>
         <w:t>tunnelled</w:t>
       </w:r>
       <w:proofErr w:type="spellEnd"/>
       <w:r>
-        <w:rPr>
-          <w:rFonts w:ascii="Arial" w:hAnsi="Arial" w:cs="Arial"/>
-          <w:color w:val="222222"/>
-          <w:sz w:val="16"/>
-          <w:szCs w:val="16"/>
-        </w:rPr>
-        <w:t xml:space="preserve"> over</w:t>
-      </w:r>
-      <w:r>
-        <w:rPr>
-          <w:rStyle w:val="apple-converted-space"/>
-          <w:rFonts w:ascii="Arial" w:hAnsi="Arial" w:cs="Arial"/>
-          <w:color w:val="222222"/>
-          <w:sz w:val="16"/>
-          <w:szCs w:val="16"/>
-        </w:rPr>
-        <w:t> </w:t>
-      </w:r>
-      <w:hyperlink r:id="rId23" w:tooltip="RSVP-TE" w:history="1">
-        <w:r>
-          <w:rPr>
-            <w:rStyle w:val="Hyperlink"/>
-            <w:rFonts w:ascii="Arial" w:hAnsi="Arial" w:cs="Arial"/>
-            <w:color w:val="0B0080"/>
-            <w:sz w:val="16"/>
-            <w:szCs w:val="16"/>
-          </w:rPr>
-          <w:t>RSVP-TE</w:t>
-        </w:r>
-      </w:hyperlink>
-      <w:r>
-        <w:rPr>
-          <w:rFonts w:ascii="Arial" w:hAnsi="Arial" w:cs="Arial"/>
-          <w:color w:val="222222"/>
-          <w:sz w:val="16"/>
-          <w:szCs w:val="16"/>
-        </w:rPr>
-        <w:t>), which differs from the BGP-based methodology. The LDP-based style of layer 2 VPN defines new</w:t>
-      </w:r>
-      <w:r>
-        <w:rPr>
-          <w:rStyle w:val="apple-converted-space"/>
-          <w:rFonts w:ascii="Arial" w:hAnsi="Arial" w:cs="Arial"/>
-          <w:color w:val="222222"/>
-          <w:sz w:val="16"/>
-          <w:szCs w:val="16"/>
-        </w:rPr>
-        <w:t> </w:t>
-      </w:r>
-      <w:hyperlink r:id="rId24" w:tooltip="Type-length-value" w:history="1">
-        <w:r>
-          <w:rPr>
-            <w:rStyle w:val="Hyperlink"/>
-            <w:rFonts w:ascii="Arial" w:hAnsi="Arial" w:cs="Arial"/>
-            <w:color w:val="0B0080"/>
-            <w:sz w:val="16"/>
-            <w:szCs w:val="16"/>
-          </w:rPr>
-          <w:t>TLVs</w:t>
-        </w:r>
-      </w:hyperlink>
-      <w:r>
-        <w:rPr>
-          <w:rStyle w:val="apple-converted-space"/>
-          <w:rFonts w:ascii="Arial" w:hAnsi="Arial" w:cs="Arial"/>
-          <w:color w:val="222222"/>
-          <w:sz w:val="16"/>
-          <w:szCs w:val="16"/>
-        </w:rPr>
-        <w:t> </w:t>
-      </w:r>
-      <w:r>
-        <w:rPr>
-          <w:rFonts w:ascii="Arial" w:hAnsi="Arial" w:cs="Arial"/>
-          <w:color w:val="222222"/>
-          <w:sz w:val="16"/>
-          <w:szCs w:val="16"/>
-        </w:rPr>
-        <w:t>and parameters for LDP to aid in the signaling of the VPNs.</w:t>
-      </w:r>
-      <w:hyperlink r:id="rId25" w:anchor="cite_note-2" w:history="1">
-        <w:r>
-          <w:rPr>
-            <w:rStyle w:val="Hyperlink"/>
-            <w:rFonts w:ascii="Arial" w:hAnsi="Arial" w:cs="Arial"/>
-            <w:color w:val="0B0080"/>
-            <w:sz w:val="13"/>
-            <w:szCs w:val="13"/>
-            <w:vertAlign w:val="superscript"/>
-          </w:rPr>
-          <w:t>[2]</w:t>
-        </w:r>
-      </w:hyperlink>
+        <w:t xml:space="preserve"> over RSVP-TE), which differs from the BGP-based methodology. The LDP-based style of layer 2 VPN defines new TLVs and parameters for LDP to aid in the signaling of the VPNs</w:t>
+      </w:r>
+      <w:proofErr w:type="gramStart"/>
+      <w:r>
+        <w:t>.[</w:t>
+      </w:r>
+      <w:proofErr w:type="gramEnd"/>
+      <w:r>
+        <w:t>2]</w:t>
+      </w:r>
     </w:p>
     <w:p>
       <w:pPr>
         <w:pStyle w:val="Heading2"/>
-        <w:rPr>
-          <w:szCs w:val="16"/>
-        </w:rPr>
-      </w:pPr>
-      <w:r>
-        <w:rPr>
-          <w:rStyle w:val="mw-headline"/>
-        </w:rPr>
+      </w:pPr>
+      <w:r>
         <w:t>Methods used by Vendors</w:t>
+      </w:r>
+    </w:p>
+    <w:p/>
+    <w:p>
+      <w:r>
+        <w:t>•</w:t>
+      </w:r>
+      <w:r>
+        <w:tab/>
+        <w:t>Alcatel-Lucent: LDP based</w:t>
       </w:r>
     </w:p>
     <w:p>
-      <w:pPr>
-        <w:numPr>
-          <w:ilvl w:val="0"/>
-          <w:numId w:val="23"/>
-        </w:numPr>
-        <w:shd w:val="clear" w:color="auto" w:fill="FFFFFF"/>
-        <w:spacing w:before="100" w:beforeAutospacing="1" w:after="24" w:line="240" w:lineRule="auto"/>
-        <w:ind w:left="384"/>
-        <w:rPr>
-          <w:rFonts w:ascii="Arial" w:hAnsi="Arial" w:cs="Arial"/>
-          <w:color w:val="222222"/>
-          <w:sz w:val="16"/>
-          <w:szCs w:val="16"/>
-        </w:rPr>
-      </w:pPr>
-      <w:r>
-        <w:rPr>
-          <w:rFonts w:ascii="Arial" w:hAnsi="Arial" w:cs="Arial"/>
-          <w:color w:val="222222"/>
-          <w:sz w:val="16"/>
-          <w:szCs w:val="16"/>
-        </w:rPr>
-        <w:t>Alcatel-Lucent: LDP based</w:t>
+      <w:r>
+        <w:t>•</w:t>
+      </w:r>
+      <w:r>
+        <w:tab/>
+        <w:t>Foundry Networks: LDP-based (</w:t>
+      </w:r>
+      <w:proofErr w:type="spellStart"/>
+      <w:r>
+        <w:t>NetIron</w:t>
+      </w:r>
+      <w:proofErr w:type="spellEnd"/>
+      <w:r>
+        <w:t xml:space="preserve"> XMR Series, </w:t>
+      </w:r>
+      <w:proofErr w:type="spellStart"/>
+      <w:r>
+        <w:t>NetIron</w:t>
+      </w:r>
+      <w:proofErr w:type="spellEnd"/>
+      <w:r>
+        <w:t xml:space="preserve"> MLX Series)</w:t>
       </w:r>
     </w:p>
     <w:p>
-      <w:pPr>
-        <w:numPr>
-          <w:ilvl w:val="0"/>
-          <w:numId w:val="23"/>
-        </w:numPr>
-        <w:shd w:val="clear" w:color="auto" w:fill="FFFFFF"/>
-        <w:spacing w:before="100" w:beforeAutospacing="1" w:after="24" w:line="240" w:lineRule="auto"/>
-        <w:ind w:left="384"/>
-        <w:rPr>
-          <w:rFonts w:ascii="Arial" w:hAnsi="Arial" w:cs="Arial"/>
-          <w:color w:val="222222"/>
-          <w:sz w:val="16"/>
-          <w:szCs w:val="16"/>
-        </w:rPr>
-      </w:pPr>
-      <w:hyperlink r:id="rId26" w:tooltip="Foundry Networks" w:history="1">
-        <w:r>
-          <w:rPr>
-            <w:rStyle w:val="Hyperlink"/>
-            <w:rFonts w:ascii="Arial" w:hAnsi="Arial" w:cs="Arial"/>
-            <w:color w:val="0B0080"/>
-            <w:sz w:val="16"/>
-            <w:szCs w:val="16"/>
-          </w:rPr>
-          <w:t>Foundry Networks</w:t>
-        </w:r>
-      </w:hyperlink>
-      <w:r>
-        <w:rPr>
-          <w:rFonts w:ascii="Arial" w:hAnsi="Arial" w:cs="Arial"/>
-          <w:color w:val="222222"/>
-          <w:sz w:val="16"/>
-          <w:szCs w:val="16"/>
-        </w:rPr>
-        <w:t>: LDP-based (</w:t>
-      </w:r>
-      <w:proofErr w:type="spellStart"/>
-      <w:r>
-        <w:rPr>
-          <w:rFonts w:ascii="Arial" w:hAnsi="Arial" w:cs="Arial"/>
-          <w:color w:val="222222"/>
-          <w:sz w:val="16"/>
-          <w:szCs w:val="16"/>
-        </w:rPr>
-        <w:t>NetIron</w:t>
-      </w:r>
-      <w:proofErr w:type="spellEnd"/>
-      <w:r>
-        <w:rPr>
-          <w:rFonts w:ascii="Arial" w:hAnsi="Arial" w:cs="Arial"/>
-          <w:color w:val="222222"/>
-          <w:sz w:val="16"/>
-          <w:szCs w:val="16"/>
-        </w:rPr>
-        <w:t xml:space="preserve"> XMR Series, </w:t>
-      </w:r>
-      <w:proofErr w:type="spellStart"/>
-      <w:r>
-        <w:rPr>
-          <w:rFonts w:ascii="Arial" w:hAnsi="Arial" w:cs="Arial"/>
-          <w:color w:val="222222"/>
-          <w:sz w:val="16"/>
-          <w:szCs w:val="16"/>
-        </w:rPr>
-        <w:t>NetIron</w:t>
-      </w:r>
-      <w:proofErr w:type="spellEnd"/>
-      <w:r>
-        <w:rPr>
-          <w:rFonts w:ascii="Arial" w:hAnsi="Arial" w:cs="Arial"/>
-          <w:color w:val="222222"/>
-          <w:sz w:val="16"/>
-          <w:szCs w:val="16"/>
-        </w:rPr>
-        <w:t xml:space="preserve"> MLX Series)</w:t>
+      <w:r>
+        <w:t>•</w:t>
+      </w:r>
+      <w:r>
+        <w:tab/>
+        <w:t>Juniper Networks: BGP-based (MX/M/T/J-series)</w:t>
       </w:r>
     </w:p>
     <w:p>
-      <w:pPr>
-        <w:numPr>
-          <w:ilvl w:val="0"/>
-          <w:numId w:val="23"/>
-        </w:numPr>
-        <w:shd w:val="clear" w:color="auto" w:fill="FFFFFF"/>
-        <w:spacing w:before="100" w:beforeAutospacing="1" w:after="24" w:line="240" w:lineRule="auto"/>
-        <w:ind w:left="384"/>
-        <w:rPr>
-          <w:rFonts w:ascii="Arial" w:hAnsi="Arial" w:cs="Arial"/>
-          <w:color w:val="222222"/>
-          <w:sz w:val="16"/>
-          <w:szCs w:val="16"/>
-        </w:rPr>
-      </w:pPr>
-      <w:hyperlink r:id="rId27" w:tooltip="Juniper Networks" w:history="1">
-        <w:r>
-          <w:rPr>
-            <w:rStyle w:val="Hyperlink"/>
-            <w:rFonts w:ascii="Arial" w:hAnsi="Arial" w:cs="Arial"/>
-            <w:color w:val="0B0080"/>
-            <w:sz w:val="16"/>
-            <w:szCs w:val="16"/>
-          </w:rPr>
-          <w:t>Juniper Networks</w:t>
-        </w:r>
-      </w:hyperlink>
-      <w:r>
-        <w:rPr>
-          <w:rFonts w:ascii="Arial" w:hAnsi="Arial" w:cs="Arial"/>
-          <w:color w:val="222222"/>
-          <w:sz w:val="16"/>
-          <w:szCs w:val="16"/>
-        </w:rPr>
-        <w:t>: BGP-based (MX/M/T/J-series)</w:t>
+      <w:r>
+        <w:t>•</w:t>
+      </w:r>
+      <w:r>
+        <w:tab/>
+        <w:t>Juniper Networks: LDP-based (MX/M/T/J/E-series)</w:t>
       </w:r>
     </w:p>
     <w:p>
-      <w:pPr>
-        <w:numPr>
-          <w:ilvl w:val="0"/>
-          <w:numId w:val="23"/>
-        </w:numPr>
-        <w:shd w:val="clear" w:color="auto" w:fill="FFFFFF"/>
-        <w:spacing w:before="100" w:beforeAutospacing="1" w:after="24" w:line="240" w:lineRule="auto"/>
-        <w:ind w:left="384"/>
-        <w:rPr>
-          <w:rFonts w:ascii="Arial" w:hAnsi="Arial" w:cs="Arial"/>
-          <w:color w:val="222222"/>
-          <w:sz w:val="16"/>
-          <w:szCs w:val="16"/>
-        </w:rPr>
-      </w:pPr>
-      <w:r>
-        <w:rPr>
-          <w:rFonts w:ascii="Arial" w:hAnsi="Arial" w:cs="Arial"/>
-          <w:color w:val="222222"/>
-          <w:sz w:val="16"/>
-          <w:szCs w:val="16"/>
-        </w:rPr>
-        <w:t>Juniper Networks: LDP-based (MX/M/T/J/E-series)</w:t>
+      <w:r>
+        <w:t>•</w:t>
+      </w:r>
+      <w:r>
+        <w:tab/>
+        <w:t>Cisco Systems: LDP-based (IOS)</w:t>
       </w:r>
     </w:p>
     <w:p>
-      <w:pPr>
-        <w:numPr>
-          <w:ilvl w:val="0"/>
-          <w:numId w:val="23"/>
-        </w:numPr>
-        <w:shd w:val="clear" w:color="auto" w:fill="FFFFFF"/>
-        <w:spacing w:before="100" w:beforeAutospacing="1" w:after="24" w:line="240" w:lineRule="auto"/>
-        <w:ind w:left="384"/>
-        <w:rPr>
-          <w:rFonts w:ascii="Arial" w:hAnsi="Arial" w:cs="Arial"/>
-          <w:color w:val="222222"/>
-          <w:sz w:val="16"/>
-          <w:szCs w:val="16"/>
-        </w:rPr>
-      </w:pPr>
-      <w:r>
-        <w:rPr>
-          <w:rFonts w:ascii="Arial" w:hAnsi="Arial" w:cs="Arial"/>
-          <w:color w:val="222222"/>
-          <w:sz w:val="16"/>
-          <w:szCs w:val="16"/>
-        </w:rPr>
-        <w:t>Cisco Systems: LDP-based (IOS)</w:t>
+      <w:r>
+        <w:lastRenderedPageBreak/>
+        <w:t>•</w:t>
+      </w:r>
+      <w:r>
+        <w:tab/>
+        <w:t>Cisco Systems: LDP-based and BGP-based (IOS XR)</w:t>
       </w:r>
     </w:p>
     <w:p>
-      <w:pPr>
-        <w:numPr>
-          <w:ilvl w:val="0"/>
-          <w:numId w:val="23"/>
-        </w:numPr>
-        <w:shd w:val="clear" w:color="auto" w:fill="FFFFFF"/>
-        <w:spacing w:before="100" w:beforeAutospacing="1" w:after="24" w:line="240" w:lineRule="auto"/>
-        <w:ind w:left="384"/>
-        <w:rPr>
-          <w:rFonts w:ascii="Arial" w:hAnsi="Arial" w:cs="Arial"/>
-          <w:color w:val="222222"/>
-          <w:sz w:val="16"/>
-          <w:szCs w:val="16"/>
-        </w:rPr>
-      </w:pPr>
-      <w:r>
-        <w:rPr>
-          <w:rFonts w:ascii="Arial" w:hAnsi="Arial" w:cs="Arial"/>
-          <w:color w:val="222222"/>
-          <w:sz w:val="16"/>
-          <w:szCs w:val="16"/>
-        </w:rPr>
-        <w:t>Cisco Systems: LDP-based and BGP-based (IOS XR)</w:t>
+      <w:r>
+        <w:t>•</w:t>
+      </w:r>
+      <w:r>
+        <w:tab/>
+        <w:t>Cisco Systems: LDP-Based [BGP-DISC</w:t>
+      </w:r>
+      <w:proofErr w:type="gramStart"/>
+      <w:r>
+        <w:t>][</w:t>
+      </w:r>
+      <w:proofErr w:type="gramEnd"/>
+      <w:r>
+        <w:t>1]</w:t>
       </w:r>
     </w:p>
     <w:p>
-      <w:pPr>
-        <w:numPr>
-          <w:ilvl w:val="0"/>
-          <w:numId w:val="23"/>
-        </w:numPr>
-        <w:shd w:val="clear" w:color="auto" w:fill="FFFFFF"/>
-        <w:spacing w:before="100" w:beforeAutospacing="1" w:after="24" w:line="240" w:lineRule="auto"/>
-        <w:ind w:left="384"/>
-        <w:rPr>
-          <w:rFonts w:ascii="Arial" w:hAnsi="Arial" w:cs="Arial"/>
-          <w:color w:val="222222"/>
-          <w:sz w:val="16"/>
-          <w:szCs w:val="16"/>
-        </w:rPr>
-      </w:pPr>
-      <w:r>
-        <w:rPr>
-          <w:rFonts w:ascii="Arial" w:hAnsi="Arial" w:cs="Arial"/>
-          <w:color w:val="222222"/>
-          <w:sz w:val="16"/>
-          <w:szCs w:val="16"/>
-        </w:rPr>
-        <w:t>Cisco Systems: LDP-Based [BGP-DISC]</w:t>
-      </w:r>
-      <w:hyperlink r:id="rId28" w:history="1">
-        <w:r>
-          <w:rPr>
-            <w:rStyle w:val="Hyperlink"/>
-            <w:rFonts w:ascii="Arial" w:hAnsi="Arial" w:cs="Arial"/>
-            <w:color w:val="663366"/>
-            <w:sz w:val="16"/>
-            <w:szCs w:val="16"/>
-          </w:rPr>
-          <w:t>[1]</w:t>
-        </w:r>
-      </w:hyperlink>
+      <w:r>
+        <w:t>•</w:t>
+      </w:r>
+      <w:r>
+        <w:tab/>
+        <w:t>MRV communications [2]: LDP-based</w:t>
+      </w:r>
     </w:p>
     <w:p>
-      <w:pPr>
-        <w:numPr>
-          <w:ilvl w:val="0"/>
-          <w:numId w:val="23"/>
-        </w:numPr>
-        <w:shd w:val="clear" w:color="auto" w:fill="FFFFFF"/>
-        <w:spacing w:before="100" w:beforeAutospacing="1" w:after="24" w:line="240" w:lineRule="auto"/>
-        <w:ind w:left="384"/>
-        <w:rPr>
-          <w:rFonts w:ascii="Arial" w:hAnsi="Arial" w:cs="Arial"/>
-          <w:color w:val="222222"/>
-          <w:sz w:val="16"/>
-          <w:szCs w:val="16"/>
-        </w:rPr>
-      </w:pPr>
-      <w:r>
-        <w:rPr>
-          <w:rFonts w:ascii="Arial" w:hAnsi="Arial" w:cs="Arial"/>
-          <w:color w:val="222222"/>
-          <w:sz w:val="16"/>
-          <w:szCs w:val="16"/>
-        </w:rPr>
-        <w:t>MRV communications</w:t>
-      </w:r>
-      <w:r>
-        <w:rPr>
-          <w:rStyle w:val="apple-converted-space"/>
-          <w:rFonts w:ascii="Arial" w:hAnsi="Arial" w:cs="Arial"/>
-          <w:color w:val="222222"/>
-          <w:sz w:val="16"/>
-          <w:szCs w:val="16"/>
-        </w:rPr>
-        <w:t> </w:t>
-      </w:r>
-      <w:hyperlink r:id="rId29" w:history="1">
-        <w:r>
-          <w:rPr>
-            <w:rStyle w:val="Hyperlink"/>
-            <w:rFonts w:ascii="Arial" w:hAnsi="Arial" w:cs="Arial"/>
-            <w:color w:val="663366"/>
-            <w:sz w:val="16"/>
-            <w:szCs w:val="16"/>
-          </w:rPr>
-          <w:t>[2]</w:t>
-        </w:r>
-      </w:hyperlink>
-      <w:r>
-        <w:rPr>
-          <w:rFonts w:ascii="Arial" w:hAnsi="Arial" w:cs="Arial"/>
-          <w:color w:val="222222"/>
-          <w:sz w:val="16"/>
-          <w:szCs w:val="16"/>
-        </w:rPr>
-        <w:t>: LDP-based</w:t>
+      <w:r>
+        <w:t>•</w:t>
+      </w:r>
+      <w:r>
+        <w:tab/>
+        <w:t xml:space="preserve">Lucent Technologies (formerly </w:t>
+      </w:r>
+      <w:proofErr w:type="spellStart"/>
+      <w:r>
+        <w:t>Riverstone</w:t>
+      </w:r>
+      <w:proofErr w:type="spellEnd"/>
+      <w:r>
+        <w:t xml:space="preserve"> Networks): LDP-based</w:t>
       </w:r>
     </w:p>
     <w:p>
-      <w:pPr>
-        <w:numPr>
-          <w:ilvl w:val="0"/>
-          <w:numId w:val="23"/>
-        </w:numPr>
-        <w:shd w:val="clear" w:color="auto" w:fill="FFFFFF"/>
-        <w:spacing w:before="100" w:beforeAutospacing="1" w:after="24" w:line="240" w:lineRule="auto"/>
-        <w:ind w:left="384"/>
-        <w:rPr>
-          <w:rFonts w:ascii="Arial" w:hAnsi="Arial" w:cs="Arial"/>
-          <w:color w:val="222222"/>
-          <w:sz w:val="16"/>
-          <w:szCs w:val="16"/>
-        </w:rPr>
-      </w:pPr>
-      <w:hyperlink r:id="rId30" w:tooltip="Lucent Technologies" w:history="1">
-        <w:r>
-          <w:rPr>
-            <w:rStyle w:val="Hyperlink"/>
-            <w:rFonts w:ascii="Arial" w:hAnsi="Arial" w:cs="Arial"/>
-            <w:color w:val="0B0080"/>
-            <w:sz w:val="16"/>
-            <w:szCs w:val="16"/>
-          </w:rPr>
-          <w:t>Lucent Technologies</w:t>
-        </w:r>
-      </w:hyperlink>
-      <w:r>
-        <w:rPr>
-          <w:rStyle w:val="apple-converted-space"/>
-          <w:rFonts w:ascii="Arial" w:hAnsi="Arial" w:cs="Arial"/>
-          <w:color w:val="222222"/>
-          <w:sz w:val="16"/>
-          <w:szCs w:val="16"/>
-        </w:rPr>
-        <w:t> </w:t>
-      </w:r>
-      <w:r>
-        <w:rPr>
-          <w:rFonts w:ascii="Arial" w:hAnsi="Arial" w:cs="Arial"/>
-          <w:color w:val="222222"/>
-          <w:sz w:val="16"/>
-          <w:szCs w:val="16"/>
-        </w:rPr>
-        <w:t>(formerly</w:t>
-      </w:r>
-      <w:r>
-        <w:rPr>
-          <w:rStyle w:val="apple-converted-space"/>
-          <w:rFonts w:ascii="Arial" w:hAnsi="Arial" w:cs="Arial"/>
-          <w:color w:val="222222"/>
-          <w:sz w:val="16"/>
-          <w:szCs w:val="16"/>
-        </w:rPr>
-        <w:t> </w:t>
+      <w:r>
+        <w:t>•</w:t>
+      </w:r>
+      <w:r>
+        <w:tab/>
+        <w:t xml:space="preserve">Ericsson (formerly </w:t>
       </w:r>
       <w:proofErr w:type="spellStart"/>
       <w:r>
-        <w:rPr>
-          <w:rFonts w:ascii="Arial" w:hAnsi="Arial" w:cs="Arial"/>
-          <w:color w:val="222222"/>
-          <w:sz w:val="16"/>
-          <w:szCs w:val="16"/>
-        </w:rPr>
-        <w:fldChar w:fldCharType="begin"/>
-      </w:r>
-      <w:r>
-        <w:rPr>
-          <w:rFonts w:ascii="Arial" w:hAnsi="Arial" w:cs="Arial"/>
-          <w:color w:val="222222"/>
-          <w:sz w:val="16"/>
-          <w:szCs w:val="16"/>
-        </w:rPr>
-        <w:instrText xml:space="preserve"> HYPERLINK "https://en.wikipedia.org/wiki/Riverstone_Networks" \o "Riverstone Networks" </w:instrText>
-      </w:r>
-      <w:r>
-        <w:rPr>
-          <w:rFonts w:ascii="Arial" w:hAnsi="Arial" w:cs="Arial"/>
-          <w:color w:val="222222"/>
-          <w:sz w:val="16"/>
-          <w:szCs w:val="16"/>
-        </w:rPr>
-        <w:fldChar w:fldCharType="separate"/>
-      </w:r>
-      <w:r>
-        <w:rPr>
-          <w:rStyle w:val="Hyperlink"/>
-          <w:rFonts w:ascii="Arial" w:hAnsi="Arial" w:cs="Arial"/>
-          <w:color w:val="0B0080"/>
-          <w:sz w:val="16"/>
-          <w:szCs w:val="16"/>
-        </w:rPr>
-        <w:t>Riverstone</w:t>
+        <w:t>Redback</w:t>
       </w:r>
       <w:proofErr w:type="spellEnd"/>
       <w:r>
-        <w:rPr>
-          <w:rStyle w:val="Hyperlink"/>
-          <w:rFonts w:ascii="Arial" w:hAnsi="Arial" w:cs="Arial"/>
-          <w:color w:val="0B0080"/>
-          <w:sz w:val="16"/>
-          <w:szCs w:val="16"/>
-        </w:rPr>
-        <w:t xml:space="preserve"> Networks</w:t>
-      </w:r>
-      <w:r>
-        <w:rPr>
-          <w:rFonts w:ascii="Arial" w:hAnsi="Arial" w:cs="Arial"/>
-          <w:color w:val="222222"/>
-          <w:sz w:val="16"/>
-          <w:szCs w:val="16"/>
-        </w:rPr>
-        <w:fldChar w:fldCharType="end"/>
-      </w:r>
-      <w:r>
-        <w:rPr>
-          <w:rFonts w:ascii="Arial" w:hAnsi="Arial" w:cs="Arial"/>
-          <w:color w:val="222222"/>
-          <w:sz w:val="16"/>
-          <w:szCs w:val="16"/>
-        </w:rPr>
-        <w:t>): LDP-based</w:t>
+        <w:t xml:space="preserve"> Networks): LDP-based</w:t>
       </w:r>
     </w:p>
     <w:p>
-      <w:pPr>
-        <w:numPr>
-          <w:ilvl w:val="0"/>
-          <w:numId w:val="23"/>
-        </w:numPr>
-        <w:shd w:val="clear" w:color="auto" w:fill="FFFFFF"/>
-        <w:spacing w:before="100" w:beforeAutospacing="1" w:after="24" w:line="240" w:lineRule="auto"/>
-        <w:ind w:left="384"/>
-        <w:rPr>
-          <w:rFonts w:ascii="Arial" w:hAnsi="Arial" w:cs="Arial"/>
-          <w:color w:val="222222"/>
-          <w:sz w:val="16"/>
-          <w:szCs w:val="16"/>
-        </w:rPr>
-      </w:pPr>
-      <w:hyperlink r:id="rId31" w:tooltip="Ericsson" w:history="1">
-        <w:r>
-          <w:rPr>
-            <w:rStyle w:val="Hyperlink"/>
-            <w:rFonts w:ascii="Arial" w:hAnsi="Arial" w:cs="Arial"/>
-            <w:color w:val="0B0080"/>
-            <w:sz w:val="16"/>
-            <w:szCs w:val="16"/>
-          </w:rPr>
-          <w:t>Ericsson</w:t>
-        </w:r>
-      </w:hyperlink>
-      <w:r>
-        <w:rPr>
-          <w:rStyle w:val="apple-converted-space"/>
-          <w:rFonts w:ascii="Arial" w:hAnsi="Arial" w:cs="Arial"/>
-          <w:color w:val="222222"/>
-          <w:sz w:val="16"/>
-          <w:szCs w:val="16"/>
-        </w:rPr>
-        <w:t> </w:t>
-      </w:r>
-      <w:r>
-        <w:rPr>
-          <w:rFonts w:ascii="Arial" w:hAnsi="Arial" w:cs="Arial"/>
-          <w:color w:val="222222"/>
-          <w:sz w:val="16"/>
-          <w:szCs w:val="16"/>
-        </w:rPr>
-        <w:t>(formerly</w:t>
-      </w:r>
-      <w:r>
-        <w:rPr>
-          <w:rStyle w:val="apple-converted-space"/>
-          <w:rFonts w:ascii="Arial" w:hAnsi="Arial" w:cs="Arial"/>
-          <w:color w:val="222222"/>
-          <w:sz w:val="16"/>
-          <w:szCs w:val="16"/>
-        </w:rPr>
-        <w:t> </w:t>
+      <w:r>
+        <w:t>•</w:t>
+      </w:r>
+      <w:r>
+        <w:tab/>
       </w:r>
       <w:proofErr w:type="spellStart"/>
       <w:r>
-        <w:rPr>
-          <w:rFonts w:ascii="Arial" w:hAnsi="Arial" w:cs="Arial"/>
-          <w:color w:val="222222"/>
-          <w:sz w:val="16"/>
-          <w:szCs w:val="16"/>
-        </w:rPr>
-        <w:fldChar w:fldCharType="begin"/>
-      </w:r>
-      <w:r>
-        <w:rPr>
-          <w:rFonts w:ascii="Arial" w:hAnsi="Arial" w:cs="Arial"/>
-          <w:color w:val="222222"/>
-          <w:sz w:val="16"/>
-          <w:szCs w:val="16"/>
-        </w:rPr>
-        <w:instrText xml:space="preserve"> HYPERLINK "https://en.wikipedia.org/wiki/Redback_Networks" \o "Redback Networks" </w:instrText>
-      </w:r>
-      <w:r>
-        <w:rPr>
-          <w:rFonts w:ascii="Arial" w:hAnsi="Arial" w:cs="Arial"/>
-          <w:color w:val="222222"/>
-          <w:sz w:val="16"/>
-          <w:szCs w:val="16"/>
-        </w:rPr>
-        <w:fldChar w:fldCharType="separate"/>
-      </w:r>
-      <w:r>
-        <w:rPr>
-          <w:rStyle w:val="Hyperlink"/>
-          <w:rFonts w:ascii="Arial" w:hAnsi="Arial" w:cs="Arial"/>
-          <w:color w:val="0B0080"/>
-          <w:sz w:val="16"/>
-          <w:szCs w:val="16"/>
-        </w:rPr>
-        <w:t>Redback</w:t>
+        <w:t>Huawei</w:t>
       </w:r>
       <w:proofErr w:type="spellEnd"/>
       <w:r>
-        <w:rPr>
-          <w:rStyle w:val="Hyperlink"/>
-          <w:rFonts w:ascii="Arial" w:hAnsi="Arial" w:cs="Arial"/>
-          <w:color w:val="0B0080"/>
-          <w:sz w:val="16"/>
-          <w:szCs w:val="16"/>
-        </w:rPr>
-        <w:t xml:space="preserve"> Networks</w:t>
-      </w:r>
-      <w:r>
-        <w:rPr>
-          <w:rFonts w:ascii="Arial" w:hAnsi="Arial" w:cs="Arial"/>
-          <w:color w:val="222222"/>
-          <w:sz w:val="16"/>
-          <w:szCs w:val="16"/>
-        </w:rPr>
-        <w:fldChar w:fldCharType="end"/>
-      </w:r>
-      <w:r>
-        <w:rPr>
-          <w:rFonts w:ascii="Arial" w:hAnsi="Arial" w:cs="Arial"/>
-          <w:color w:val="222222"/>
-          <w:sz w:val="16"/>
-          <w:szCs w:val="16"/>
-        </w:rPr>
-        <w:t>): LDP-based</w:t>
+        <w:t xml:space="preserve"> Technologies: LDP-based &amp; BGP-based (NE/S-series)</w:t>
       </w:r>
     </w:p>
     <w:p>
-      <w:pPr>
-        <w:numPr>
-          <w:ilvl w:val="0"/>
-          <w:numId w:val="23"/>
-        </w:numPr>
-        <w:shd w:val="clear" w:color="auto" w:fill="FFFFFF"/>
-        <w:spacing w:before="100" w:beforeAutospacing="1" w:after="24" w:line="240" w:lineRule="auto"/>
-        <w:ind w:left="384"/>
-        <w:rPr>
-          <w:rFonts w:ascii="Arial" w:hAnsi="Arial" w:cs="Arial"/>
-          <w:color w:val="222222"/>
-          <w:sz w:val="16"/>
-          <w:szCs w:val="16"/>
-        </w:rPr>
-      </w:pPr>
-      <w:proofErr w:type="spellStart"/>
-      <w:r>
-        <w:rPr>
-          <w:rFonts w:ascii="Arial" w:hAnsi="Arial" w:cs="Arial"/>
-          <w:color w:val="222222"/>
-          <w:sz w:val="16"/>
-          <w:szCs w:val="16"/>
-        </w:rPr>
-        <w:t>Huawei</w:t>
-      </w:r>
-      <w:proofErr w:type="spellEnd"/>
-      <w:r>
-        <w:rPr>
-          <w:rFonts w:ascii="Arial" w:hAnsi="Arial" w:cs="Arial"/>
-          <w:color w:val="222222"/>
-          <w:sz w:val="16"/>
-          <w:szCs w:val="16"/>
-        </w:rPr>
-        <w:t xml:space="preserve"> Technologies: LDP-based &amp; BGP-based (NE/S-series)</w:t>
+      <w:r>
+        <w:t>•</w:t>
+      </w:r>
+      <w:r>
+        <w:tab/>
+        <w:t>ZTE</w:t>
+      </w:r>
+      <w:proofErr w:type="gramStart"/>
+      <w:r>
+        <w:t>:LDP</w:t>
+      </w:r>
+      <w:proofErr w:type="gramEnd"/>
+      <w:r>
+        <w:t>-based &amp; BGP-based(ZXCTN6000/9000 series, ZXR10 series)</w:t>
       </w:r>
     </w:p>
-    <w:p>
-      <w:pPr>
-        <w:numPr>
-          <w:ilvl w:val="0"/>
-          <w:numId w:val="23"/>
-        </w:numPr>
-        <w:shd w:val="clear" w:color="auto" w:fill="FFFFFF"/>
-        <w:spacing w:before="100" w:beforeAutospacing="1" w:after="24" w:line="240" w:lineRule="auto"/>
-        <w:ind w:left="384"/>
-        <w:rPr>
-          <w:rFonts w:ascii="Arial" w:hAnsi="Arial" w:cs="Arial"/>
-          <w:color w:val="222222"/>
-          <w:sz w:val="16"/>
-          <w:szCs w:val="16"/>
-        </w:rPr>
-      </w:pPr>
-      <w:r>
-        <w:rPr>
-          <w:rFonts w:ascii="Arial" w:hAnsi="Arial" w:cs="Arial"/>
-          <w:color w:val="222222"/>
-          <w:sz w:val="16"/>
-          <w:szCs w:val="16"/>
-        </w:rPr>
-        <w:t>ZTE:LDP-based &amp; BGP-based(ZXCTN6000/9000 series, ZXR10 series)</w:t>
-      </w:r>
-    </w:p>
-    <w:p/>
     <w:p>
       <w:pPr>
         <w:pStyle w:val="Heading2"/>
@@ -3077,6 +1597,119 @@
     </w:lvl>
   </w:abstractNum>
   <w:abstractNum w:abstractNumId="8">
+    <w:nsid w:val="35A2466A"/>
+    <w:multiLevelType w:val="hybridMultilevel"/>
+    <w:tmpl w:val="31ECBAB8"/>
+    <w:lvl w:ilvl="0" w:tplc="04090001">
+      <w:start w:val="1"/>
+      <w:numFmt w:val="bullet"/>
+      <w:lvlText w:val=""/>
+      <w:lvlJc w:val="left"/>
+      <w:pPr>
+        <w:ind w:left="720" w:hanging="360"/>
+      </w:pPr>
+      <w:rPr>
+        <w:rFonts w:ascii="Symbol" w:hAnsi="Symbol" w:hint="default"/>
+      </w:rPr>
+    </w:lvl>
+    <w:lvl w:ilvl="1" w:tplc="04090003" w:tentative="1">
+      <w:start w:val="1"/>
+      <w:numFmt w:val="bullet"/>
+      <w:lvlText w:val="o"/>
+      <w:lvlJc w:val="left"/>
+      <w:pPr>
+        <w:ind w:left="1440" w:hanging="360"/>
+      </w:pPr>
+      <w:rPr>
+        <w:rFonts w:ascii="Courier New" w:hAnsi="Courier New" w:cs="Courier New" w:hint="default"/>
+      </w:rPr>
+    </w:lvl>
+    <w:lvl w:ilvl="2" w:tplc="04090005" w:tentative="1">
+      <w:start w:val="1"/>
+      <w:numFmt w:val="bullet"/>
+      <w:lvlText w:val=""/>
+      <w:lvlJc w:val="left"/>
+      <w:pPr>
+        <w:ind w:left="2160" w:hanging="360"/>
+      </w:pPr>
+      <w:rPr>
+        <w:rFonts w:ascii="Wingdings" w:hAnsi="Wingdings" w:hint="default"/>
+      </w:rPr>
+    </w:lvl>
+    <w:lvl w:ilvl="3" w:tplc="04090001" w:tentative="1">
+      <w:start w:val="1"/>
+      <w:numFmt w:val="bullet"/>
+      <w:lvlText w:val=""/>
+      <w:lvlJc w:val="left"/>
+      <w:pPr>
+        <w:ind w:left="2880" w:hanging="360"/>
+      </w:pPr>
+      <w:rPr>
+        <w:rFonts w:ascii="Symbol" w:hAnsi="Symbol" w:hint="default"/>
+      </w:rPr>
+    </w:lvl>
+    <w:lvl w:ilvl="4" w:tplc="04090003" w:tentative="1">
+      <w:start w:val="1"/>
+      <w:numFmt w:val="bullet"/>
+      <w:lvlText w:val="o"/>
+      <w:lvlJc w:val="left"/>
+      <w:pPr>
+        <w:ind w:left="3600" w:hanging="360"/>
+      </w:pPr>
+      <w:rPr>
+        <w:rFonts w:ascii="Courier New" w:hAnsi="Courier New" w:cs="Courier New" w:hint="default"/>
+      </w:rPr>
+    </w:lvl>
+    <w:lvl w:ilvl="5" w:tplc="04090005" w:tentative="1">
+      <w:start w:val="1"/>
+      <w:numFmt w:val="bullet"/>
+      <w:lvlText w:val=""/>
+      <w:lvlJc w:val="left"/>
+      <w:pPr>
+        <w:ind w:left="4320" w:hanging="360"/>
+      </w:pPr>
+      <w:rPr>
+        <w:rFonts w:ascii="Wingdings" w:hAnsi="Wingdings" w:hint="default"/>
+      </w:rPr>
+    </w:lvl>
+    <w:lvl w:ilvl="6" w:tplc="04090001" w:tentative="1">
+      <w:start w:val="1"/>
+      <w:numFmt w:val="bullet"/>
+      <w:lvlText w:val=""/>
+      <w:lvlJc w:val="left"/>
+      <w:pPr>
+        <w:ind w:left="5040" w:hanging="360"/>
+      </w:pPr>
+      <w:rPr>
+        <w:rFonts w:ascii="Symbol" w:hAnsi="Symbol" w:hint="default"/>
+      </w:rPr>
+    </w:lvl>
+    <w:lvl w:ilvl="7" w:tplc="04090003" w:tentative="1">
+      <w:start w:val="1"/>
+      <w:numFmt w:val="bullet"/>
+      <w:lvlText w:val="o"/>
+      <w:lvlJc w:val="left"/>
+      <w:pPr>
+        <w:ind w:left="5760" w:hanging="360"/>
+      </w:pPr>
+      <w:rPr>
+        <w:rFonts w:ascii="Courier New" w:hAnsi="Courier New" w:cs="Courier New" w:hint="default"/>
+      </w:rPr>
+    </w:lvl>
+    <w:lvl w:ilvl="8" w:tplc="04090005" w:tentative="1">
+      <w:start w:val="1"/>
+      <w:numFmt w:val="bullet"/>
+      <w:lvlText w:val=""/>
+      <w:lvlJc w:val="left"/>
+      <w:pPr>
+        <w:ind w:left="6480" w:hanging="360"/>
+      </w:pPr>
+      <w:rPr>
+        <w:rFonts w:ascii="Wingdings" w:hAnsi="Wingdings" w:hint="default"/>
+      </w:rPr>
+    </w:lvl>
+  </w:abstractNum>
+  <w:abstractNum w:abstractNumId="9">
     <w:nsid w:val="36A067E5"/>
     <w:multiLevelType w:val="multilevel"/>
     <w:tmpl w:val="2DFA32F4"/>
@@ -3225,7 +1858,7 @@
       </w:rPr>
     </w:lvl>
   </w:abstractNum>
-  <w:abstractNum w:abstractNumId="9">
+  <w:abstractNum w:abstractNumId="10">
     <w:nsid w:val="3C182C1D"/>
     <w:multiLevelType w:val="multilevel"/>
     <w:tmpl w:val="367EDE1E"/>
@@ -3374,7 +2007,7 @@
       </w:rPr>
     </w:lvl>
   </w:abstractNum>
-  <w:abstractNum w:abstractNumId="10">
+  <w:abstractNum w:abstractNumId="11">
     <w:nsid w:val="432700BE"/>
     <w:multiLevelType w:val="multilevel"/>
     <w:tmpl w:val="626A1AE6"/>
@@ -3523,7 +2156,7 @@
       </w:rPr>
     </w:lvl>
   </w:abstractNum>
-  <w:abstractNum w:abstractNumId="11">
+  <w:abstractNum w:abstractNumId="12">
     <w:nsid w:val="49C973BA"/>
     <w:multiLevelType w:val="multilevel"/>
     <w:tmpl w:val="FE62AC42"/>
@@ -3636,7 +2269,7 @@
       </w:pPr>
     </w:lvl>
   </w:abstractNum>
-  <w:abstractNum w:abstractNumId="12">
+  <w:abstractNum w:abstractNumId="13">
     <w:nsid w:val="4E8764EC"/>
     <w:multiLevelType w:val="multilevel"/>
     <w:tmpl w:val="1ADE2A12"/>
@@ -3785,7 +2418,7 @@
       </w:rPr>
     </w:lvl>
   </w:abstractNum>
-  <w:abstractNum w:abstractNumId="13">
+  <w:abstractNum w:abstractNumId="14">
     <w:nsid w:val="4F93117B"/>
     <w:multiLevelType w:val="multilevel"/>
     <w:tmpl w:val="B9F44092"/>
@@ -3934,7 +2567,7 @@
       </w:rPr>
     </w:lvl>
   </w:abstractNum>
-  <w:abstractNum w:abstractNumId="14">
+  <w:abstractNum w:abstractNumId="15">
     <w:nsid w:val="50227B1A"/>
     <w:multiLevelType w:val="multilevel"/>
     <w:tmpl w:val="CD2A53E6"/>
@@ -4083,7 +2716,7 @@
       </w:rPr>
     </w:lvl>
   </w:abstractNum>
-  <w:abstractNum w:abstractNumId="15">
+  <w:abstractNum w:abstractNumId="16">
     <w:nsid w:val="55FE3EBF"/>
     <w:multiLevelType w:val="multilevel"/>
     <w:tmpl w:val="DABE6CA4"/>
@@ -4232,7 +2865,7 @@
       </w:rPr>
     </w:lvl>
   </w:abstractNum>
-  <w:abstractNum w:abstractNumId="16">
+  <w:abstractNum w:abstractNumId="17">
     <w:nsid w:val="568210C7"/>
     <w:multiLevelType w:val="multilevel"/>
     <w:tmpl w:val="9CFCDF3E"/>
@@ -4381,7 +3014,7 @@
       </w:rPr>
     </w:lvl>
   </w:abstractNum>
-  <w:abstractNum w:abstractNumId="17">
+  <w:abstractNum w:abstractNumId="18">
     <w:nsid w:val="60707014"/>
     <w:multiLevelType w:val="multilevel"/>
     <w:tmpl w:val="D804C9E6"/>
@@ -4530,7 +3163,7 @@
       </w:rPr>
     </w:lvl>
   </w:abstractNum>
-  <w:abstractNum w:abstractNumId="18">
+  <w:abstractNum w:abstractNumId="19">
     <w:nsid w:val="653E45B0"/>
     <w:multiLevelType w:val="multilevel"/>
     <w:tmpl w:val="85D47EEA"/>
@@ -4643,7 +3276,7 @@
       </w:pPr>
     </w:lvl>
   </w:abstractNum>
-  <w:abstractNum w:abstractNumId="19">
+  <w:abstractNum w:abstractNumId="20">
     <w:nsid w:val="6CCB673D"/>
     <w:multiLevelType w:val="multilevel"/>
     <w:tmpl w:val="9D4A9280"/>
@@ -4792,7 +3425,7 @@
       </w:rPr>
     </w:lvl>
   </w:abstractNum>
-  <w:abstractNum w:abstractNumId="20">
+  <w:abstractNum w:abstractNumId="21">
     <w:nsid w:val="70ED796E"/>
     <w:multiLevelType w:val="multilevel"/>
     <w:tmpl w:val="8F5C6600"/>
@@ -4941,7 +3574,7 @@
       </w:rPr>
     </w:lvl>
   </w:abstractNum>
-  <w:abstractNum w:abstractNumId="21">
+  <w:abstractNum w:abstractNumId="22">
     <w:nsid w:val="79586488"/>
     <w:multiLevelType w:val="multilevel"/>
     <w:tmpl w:val="FE940064"/>
@@ -5090,7 +3723,7 @@
       </w:rPr>
     </w:lvl>
   </w:abstractNum>
-  <w:abstractNum w:abstractNumId="22">
+  <w:abstractNum w:abstractNumId="23">
     <w:nsid w:val="7A531066"/>
     <w:multiLevelType w:val="multilevel"/>
     <w:tmpl w:val="8E98DE86"/>
@@ -5249,64 +3882,67 @@
     <w:abstractNumId w:val="3"/>
   </w:num>
   <w:num w:numId="4">
+    <w:abstractNumId w:val="17"/>
+  </w:num>
+  <w:num w:numId="5">
+    <w:abstractNumId w:val="22"/>
+  </w:num>
+  <w:num w:numId="6">
     <w:abstractNumId w:val="16"/>
   </w:num>
-  <w:num w:numId="5">
-    <w:abstractNumId w:val="21"/>
-  </w:num>
-  <w:num w:numId="6">
-    <w:abstractNumId w:val="15"/>
-  </w:num>
   <w:num w:numId="7">
-    <w:abstractNumId w:val="8"/>
+    <w:abstractNumId w:val="9"/>
   </w:num>
   <w:num w:numId="8">
     <w:abstractNumId w:val="5"/>
   </w:num>
   <w:num w:numId="9">
-    <w:abstractNumId w:val="12"/>
+    <w:abstractNumId w:val="13"/>
   </w:num>
   <w:num w:numId="10">
-    <w:abstractNumId w:val="9"/>
+    <w:abstractNumId w:val="10"/>
   </w:num>
   <w:num w:numId="11">
-    <w:abstractNumId w:val="20"/>
+    <w:abstractNumId w:val="21"/>
   </w:num>
   <w:num w:numId="12">
     <w:abstractNumId w:val="4"/>
   </w:num>
   <w:num w:numId="13">
-    <w:abstractNumId w:val="11"/>
+    <w:abstractNumId w:val="12"/>
   </w:num>
   <w:num w:numId="14">
     <w:abstractNumId w:val="1"/>
   </w:num>
   <w:num w:numId="15">
-    <w:abstractNumId w:val="18"/>
+    <w:abstractNumId w:val="19"/>
   </w:num>
   <w:num w:numId="16">
     <w:abstractNumId w:val="6"/>
   </w:num>
   <w:num w:numId="17">
-    <w:abstractNumId w:val="14"/>
+    <w:abstractNumId w:val="15"/>
   </w:num>
   <w:num w:numId="18">
-    <w:abstractNumId w:val="19"/>
+    <w:abstractNumId w:val="20"/>
   </w:num>
   <w:num w:numId="19">
-    <w:abstractNumId w:val="22"/>
+    <w:abstractNumId w:val="23"/>
   </w:num>
   <w:num w:numId="20">
-    <w:abstractNumId w:val="10"/>
+    <w:abstractNumId w:val="11"/>
   </w:num>
   <w:num w:numId="21">
-    <w:abstractNumId w:val="17"/>
+    <w:abstractNumId w:val="18"/>
   </w:num>
   <w:num w:numId="22">
-    <w:abstractNumId w:val="13"/>
+    <w:abstractNumId w:val="14"/>
   </w:num>
   <w:num w:numId="23">
     <w:abstractNumId w:val="7"/>
+  </w:num>
+  <w:num w:numId="24">
+    <w:abstractNumId w:val="8"/>
   </w:num>
 </w:numbering>
 </file>
@@ -5569,6 +4205,7 @@
   <w:style w:type="character" w:default="1" w:styleId="DefaultParagraphFont">
     <w:name w:val="Default Paragraph Font"/>
     <w:uiPriority w:val="1"/>
+    <w:semiHidden/>
     <w:unhideWhenUsed/>
   </w:style>
   <w:style w:type="table" w:default="1" w:styleId="TableNormal">
@@ -5804,6 +4441,17 @@
     <w:name w:val="toctext"/>
     <w:basedOn w:val="DefaultParagraphFont"/>
     <w:rsid w:val="009224FD"/>
+  </w:style>
+  <w:style w:type="paragraph" w:styleId="ListParagraph">
+    <w:name w:val="List Paragraph"/>
+    <w:basedOn w:val="Normal"/>
+    <w:uiPriority w:val="34"/>
+    <w:qFormat/>
+    <w:rsid w:val="00E26A39"/>
+    <w:pPr>
+      <w:ind w:left="720"/>
+      <w:contextualSpacing/>
+    </w:pPr>
   </w:style>
 </w:styles>
 </file>

</xml_diff>